<commit_message>
ma??a zmiana w formatowaniu
</commit_message>
<xml_diff>
--- a/docs/sprawozdanie.docx
+++ b/docs/sprawozdanie.docx
@@ -9507,7 +9507,7 @@
           <v:shape id="_x0000_i1025" type="#_x0000_t75" style="width:352.5pt;height:384pt" o:ole="">
             <v:imagedata r:id="rId13" o:title=""/>
           </v:shape>
-          <o:OLEObject Type="Embed" ProgID="Excel.Sheet.12" ShapeID="_x0000_i1025" DrawAspect="Content" ObjectID="_1356469743" r:id="rId14"/>
+          <o:OLEObject Type="Embed" ProgID="Excel.Sheet.12" ShapeID="_x0000_i1025" DrawAspect="Content" ObjectID="_1356470075" r:id="rId14"/>
         </w:object>
       </w:r>
     </w:p>
@@ -9616,7 +9616,7 @@
           <v:shape id="_x0000_i1026" type="#_x0000_t75" style="width:333pt;height:384pt" o:ole="">
             <v:imagedata r:id="rId15" o:title=""/>
           </v:shape>
-          <o:OLEObject Type="Embed" ProgID="Excel.Sheet.12" ShapeID="_x0000_i1026" DrawAspect="Content" ObjectID="_1356469744" r:id="rId16"/>
+          <o:OLEObject Type="Embed" ProgID="Excel.Sheet.12" ShapeID="_x0000_i1026" DrawAspect="Content" ObjectID="_1356470076" r:id="rId16"/>
         </w:object>
       </w:r>
       <w:r>
@@ -10033,39 +10033,7 @@
           <w:color w:val="000000"/>
           <w:lang w:eastAsia="pl-PL"/>
         </w:rPr>
-        <w:t xml:space="preserve">Czas rozwiązania zadania przy użyciu algorytmu </w:t>
-      </w:r>
-      <w:r>
-        <w:rPr>
-          <w:rFonts w:eastAsia="Times New Roman" w:cstheme="minorHAnsi"/>
-          <w:color w:val="000000"/>
-          <w:lang w:eastAsia="pl-PL"/>
-        </w:rPr>
-        <w:t>„</w:t>
-      </w:r>
-      <w:r>
-        <w:rPr>
-          <w:rFonts w:eastAsia="Times New Roman" w:cstheme="minorHAnsi"/>
-          <w:color w:val="000000"/>
-          <w:lang w:eastAsia="pl-PL"/>
-        </w:rPr>
-        <w:t>Greedy Vertices</w:t>
-      </w:r>
-      <w:r>
-        <w:rPr>
-          <w:rFonts w:eastAsia="Times New Roman" w:cstheme="minorHAnsi"/>
-          <w:color w:val="000000"/>
-          <w:lang w:eastAsia="pl-PL"/>
-        </w:rPr>
-        <w:t>”</w:t>
-      </w:r>
-      <w:r>
-        <w:rPr>
-          <w:rFonts w:eastAsia="Times New Roman" w:cstheme="minorHAnsi"/>
-          <w:color w:val="000000"/>
-          <w:lang w:eastAsia="pl-PL"/>
-        </w:rPr>
-        <w:t xml:space="preserve"> rośnie proporcjonalnie do </w:t>
+        <w:t xml:space="preserve">Czas rozwiązania zadania przy użyciu algorytmu Greedy Vertices rośnie proporcjonalnie do </w:t>
       </w:r>
       <m:oMath>
         <m:r>
@@ -10160,7 +10128,19 @@
         <w:t xml:space="preserve">jak bliskich optymalnemu rozwiązań oczekujemy, </w:t>
       </w:r>
       <w:r>
-        <w:t>jakimi mocami obliczeniowymi i czasem na rozwiązanie zadania dysponujemy. Dla małych problemów wybierzemy FullSearch dla większych GreedyVertices</w:t>
+        <w:t>jakimi mocami obliczeniowymi i czasem na rozwiązanie zadania dysponujemy. Dla małych problemów wybierzemy Full</w:t>
+      </w:r>
+      <w:r>
+        <w:t xml:space="preserve"> </w:t>
+      </w:r>
+      <w:r>
+        <w:t>Search dla większych Greedy</w:t>
+      </w:r>
+      <w:r>
+        <w:t xml:space="preserve"> </w:t>
+      </w:r>
+      <w:r>
+        <w:t>Vertices</w:t>
       </w:r>
       <w:r>
         <w:t>,</w:t>
@@ -14708,10 +14688,10 @@
                 <c:formatCode>General</c:formatCode>
                 <c:ptCount val="26"/>
                 <c:pt idx="0">
-                  <c:v>2.0354273089100035E-2</c:v>
+                  <c:v>2.0354273089100042E-2</c:v>
                 </c:pt>
                 <c:pt idx="1">
-                  <c:v>2.8339672381200037E-2</c:v>
+                  <c:v>2.8339672381200054E-2</c:v>
                 </c:pt>
                 <c:pt idx="2">
                   <c:v>4.0232820262900003E-2</c:v>
@@ -14720,13 +14700,13 @@
                   <c:v>5.8378365888299956E-2</c:v>
                 </c:pt>
                 <c:pt idx="4">
-                  <c:v>7.8053030527000106E-2</c:v>
+                  <c:v>7.8053030527000133E-2</c:v>
                 </c:pt>
                 <c:pt idx="5">
                   <c:v>0.10020826601</c:v>
                 </c:pt>
                 <c:pt idx="6">
-                  <c:v>0.11889749839499991</c:v>
+                  <c:v>0.1188974983949999</c:v>
                 </c:pt>
                 <c:pt idx="7">
                   <c:v>0.14305757880700001</c:v>
@@ -14735,31 +14715,31 @@
                   <c:v>0.18566902864599999</c:v>
                 </c:pt>
                 <c:pt idx="9">
-                  <c:v>0.22141643313600073</c:v>
+                  <c:v>0.2214164331360009</c:v>
                 </c:pt>
                 <c:pt idx="10">
-                  <c:v>0.27306667536600088</c:v>
+                  <c:v>0.27306667536600104</c:v>
                 </c:pt>
                 <c:pt idx="11">
-                  <c:v>0.31880432407700088</c:v>
+                  <c:v>0.31880432407700104</c:v>
                 </c:pt>
                 <c:pt idx="12">
-                  <c:v>0.39984763178500088</c:v>
+                  <c:v>0.39984763178500105</c:v>
                 </c:pt>
                 <c:pt idx="13">
-                  <c:v>0.41748347107300088</c:v>
+                  <c:v>0.41748347107300104</c:v>
                 </c:pt>
                 <c:pt idx="14">
-                  <c:v>0.51762377623800127</c:v>
+                  <c:v>0.51762377623800171</c:v>
                 </c:pt>
                 <c:pt idx="15">
                   <c:v>0.616812629572</c:v>
                 </c:pt>
                 <c:pt idx="16">
-                  <c:v>0.70662288629000125</c:v>
+                  <c:v>0.70662288629000158</c:v>
                 </c:pt>
                 <c:pt idx="17">
-                  <c:v>0.75467120373300212</c:v>
+                  <c:v>0.75467120373300256</c:v>
                 </c:pt>
                 <c:pt idx="18">
                   <c:v>0.86612698959599999</c:v>
@@ -14768,16 +14748,16 @@
                   <c:v>0.94859747505100001</c:v>
                 </c:pt>
                 <c:pt idx="20">
-                  <c:v>1.0757522161199979</c:v>
+                  <c:v>1.0757522161199975</c:v>
                 </c:pt>
                 <c:pt idx="21">
-                  <c:v>1.1129267983499962</c:v>
+                  <c:v>1.1129267983499953</c:v>
                 </c:pt>
                 <c:pt idx="22">
-                  <c:v>1.3318626606499977</c:v>
+                  <c:v>1.3318626606499973</c:v>
                 </c:pt>
                 <c:pt idx="23">
-                  <c:v>1.4790998314199977</c:v>
+                  <c:v>1.4790998314199972</c:v>
                 </c:pt>
                 <c:pt idx="24">
                   <c:v>1.6928027086499999</c:v>
@@ -14900,34 +14880,34 @@
                   <c:v>6.3747272646299993E-2</c:v>
                 </c:pt>
                 <c:pt idx="1">
-                  <c:v>0.10472766220500013</c:v>
+                  <c:v>0.10472766220500015</c:v>
                 </c:pt>
                 <c:pt idx="2">
-                  <c:v>0.16582446189500033</c:v>
+                  <c:v>0.16582446189500041</c:v>
                 </c:pt>
                 <c:pt idx="3">
-                  <c:v>0.24724155425100028</c:v>
+                  <c:v>0.24724155425100033</c:v>
                 </c:pt>
                 <c:pt idx="4">
-                  <c:v>0.34354207167100037</c:v>
+                  <c:v>0.34354207167100048</c:v>
                 </c:pt>
                 <c:pt idx="5">
                   <c:v>0.47025506724600002</c:v>
                 </c:pt>
                 <c:pt idx="6">
-                  <c:v>0.62850189491800112</c:v>
+                  <c:v>0.62850189491800135</c:v>
                 </c:pt>
                 <c:pt idx="7">
-                  <c:v>0.82290389215200099</c:v>
+                  <c:v>0.82290389215200122</c:v>
                 </c:pt>
                 <c:pt idx="8">
-                  <c:v>1.0513542727499974</c:v>
+                  <c:v>1.0513542727499969</c:v>
                 </c:pt>
                 <c:pt idx="9">
-                  <c:v>1.3305374241700028</c:v>
+                  <c:v>1.3305374241700036</c:v>
                 </c:pt>
                 <c:pt idx="10">
-                  <c:v>1.6371087961399979</c:v>
+                  <c:v>1.6371087961399975</c:v>
                 </c:pt>
                 <c:pt idx="11">
                   <c:v>2.0173837045500012</c:v>
@@ -14948,10 +14928,10 @@
                   <c:v>4.85213249239</c:v>
                 </c:pt>
                 <c:pt idx="17">
-                  <c:v>5.5669786409299915</c:v>
+                  <c:v>5.5669786409299897</c:v>
                 </c:pt>
                 <c:pt idx="18">
-                  <c:v>6.5020519078099897</c:v>
+                  <c:v>6.5020519078099879</c:v>
                 </c:pt>
                 <c:pt idx="19">
                   <c:v>7.4570037218799996</c:v>
@@ -15086,10 +15066,10 @@
                 <c:formatCode>General</c:formatCode>
                 <c:ptCount val="26"/>
                 <c:pt idx="0">
-                  <c:v>2.0354273089100035E-2</c:v>
+                  <c:v>2.0354273089100042E-2</c:v>
                 </c:pt>
                 <c:pt idx="1">
-                  <c:v>2.8339672381200037E-2</c:v>
+                  <c:v>2.8339672381200054E-2</c:v>
                 </c:pt>
                 <c:pt idx="2">
                   <c:v>4.0232820262900003E-2</c:v>
@@ -15098,13 +15078,13 @@
                   <c:v>5.8378365888299956E-2</c:v>
                 </c:pt>
                 <c:pt idx="4">
-                  <c:v>7.8053030527000106E-2</c:v>
+                  <c:v>7.8053030527000133E-2</c:v>
                 </c:pt>
                 <c:pt idx="5">
                   <c:v>0.10020826601</c:v>
                 </c:pt>
                 <c:pt idx="6">
-                  <c:v>0.11889749839499991</c:v>
+                  <c:v>0.1188974983949999</c:v>
                 </c:pt>
                 <c:pt idx="7">
                   <c:v>0.14305757880700001</c:v>
@@ -15113,31 +15093,31 @@
                   <c:v>0.18566902864599999</c:v>
                 </c:pt>
                 <c:pt idx="9">
-                  <c:v>0.22141643313600073</c:v>
+                  <c:v>0.2214164331360009</c:v>
                 </c:pt>
                 <c:pt idx="10">
-                  <c:v>0.27306667536600088</c:v>
+                  <c:v>0.27306667536600104</c:v>
                 </c:pt>
                 <c:pt idx="11">
-                  <c:v>0.31880432407700088</c:v>
+                  <c:v>0.31880432407700104</c:v>
                 </c:pt>
                 <c:pt idx="12">
-                  <c:v>0.39984763178500088</c:v>
+                  <c:v>0.39984763178500105</c:v>
                 </c:pt>
                 <c:pt idx="13">
-                  <c:v>0.41748347107300088</c:v>
+                  <c:v>0.41748347107300104</c:v>
                 </c:pt>
                 <c:pt idx="14">
-                  <c:v>0.51762377623800127</c:v>
+                  <c:v>0.51762377623800171</c:v>
                 </c:pt>
                 <c:pt idx="15">
                   <c:v>0.616812629572</c:v>
                 </c:pt>
                 <c:pt idx="16">
-                  <c:v>0.70662288629000125</c:v>
+                  <c:v>0.70662288629000158</c:v>
                 </c:pt>
                 <c:pt idx="17">
-                  <c:v>0.75467120373300212</c:v>
+                  <c:v>0.75467120373300256</c:v>
                 </c:pt>
                 <c:pt idx="18">
                   <c:v>0.86612698959599999</c:v>
@@ -15146,16 +15126,16 @@
                   <c:v>0.94859747505100001</c:v>
                 </c:pt>
                 <c:pt idx="20">
-                  <c:v>1.0757522161199979</c:v>
+                  <c:v>1.0757522161199975</c:v>
                 </c:pt>
                 <c:pt idx="21">
-                  <c:v>1.1129267983499962</c:v>
+                  <c:v>1.1129267983499953</c:v>
                 </c:pt>
                 <c:pt idx="22">
-                  <c:v>1.3318626606499977</c:v>
+                  <c:v>1.3318626606499973</c:v>
                 </c:pt>
                 <c:pt idx="23">
-                  <c:v>1.4790998314199977</c:v>
+                  <c:v>1.4790998314199972</c:v>
                 </c:pt>
                 <c:pt idx="24">
                   <c:v>1.6928027086499999</c:v>
@@ -15278,34 +15258,34 @@
                   <c:v>6.3747272646299993E-2</c:v>
                 </c:pt>
                 <c:pt idx="1">
-                  <c:v>0.10472766220500013</c:v>
+                  <c:v>0.10472766220500015</c:v>
                 </c:pt>
                 <c:pt idx="2">
-                  <c:v>0.16582446189500033</c:v>
+                  <c:v>0.16582446189500041</c:v>
                 </c:pt>
                 <c:pt idx="3">
-                  <c:v>0.24724155425100028</c:v>
+                  <c:v>0.24724155425100033</c:v>
                 </c:pt>
                 <c:pt idx="4">
-                  <c:v>0.34354207167100037</c:v>
+                  <c:v>0.34354207167100048</c:v>
                 </c:pt>
                 <c:pt idx="5">
                   <c:v>0.47025506724600002</c:v>
                 </c:pt>
                 <c:pt idx="6">
-                  <c:v>0.62850189491800112</c:v>
+                  <c:v>0.62850189491800135</c:v>
                 </c:pt>
                 <c:pt idx="7">
-                  <c:v>0.82290389215200099</c:v>
+                  <c:v>0.82290389215200122</c:v>
                 </c:pt>
                 <c:pt idx="8">
-                  <c:v>1.0513542727499974</c:v>
+                  <c:v>1.0513542727499969</c:v>
                 </c:pt>
                 <c:pt idx="9">
-                  <c:v>1.3305374241700028</c:v>
+                  <c:v>1.3305374241700036</c:v>
                 </c:pt>
                 <c:pt idx="10">
-                  <c:v>1.6371087961399979</c:v>
+                  <c:v>1.6371087961399975</c:v>
                 </c:pt>
                 <c:pt idx="11">
                   <c:v>2.0173837045500012</c:v>
@@ -15326,10 +15306,10 @@
                   <c:v>4.85213249239</c:v>
                 </c:pt>
                 <c:pt idx="17">
-                  <c:v>5.5669786409299915</c:v>
+                  <c:v>5.5669786409299897</c:v>
                 </c:pt>
                 <c:pt idx="18">
-                  <c:v>6.5020519078099897</c:v>
+                  <c:v>6.5020519078099879</c:v>
                 </c:pt>
                 <c:pt idx="19">
                   <c:v>7.4570037218799996</c:v>
@@ -15467,7 +15447,7 @@
                   <c:v>0.11121905668700001</c:v>
                 </c:pt>
                 <c:pt idx="1">
-                  <c:v>0.58864886006400075</c:v>
+                  <c:v>0.58864886006400097</c:v>
                 </c:pt>
                 <c:pt idx="2">
                   <c:v>3.9222642337799987</c:v>
@@ -15491,11 +15471,11 @@
             </c:numRef>
           </c:yVal>
         </c:ser>
-        <c:axId val="98151808"/>
-        <c:axId val="98153984"/>
+        <c:axId val="74470912"/>
+        <c:axId val="74472832"/>
       </c:scatterChart>
       <c:valAx>
-        <c:axId val="98151808"/>
+        <c:axId val="74470912"/>
         <c:scaling>
           <c:orientation val="minMax"/>
         </c:scaling>
@@ -15520,12 +15500,12 @@
         <c:numFmt formatCode="General" sourceLinked="1"/>
         <c:majorTickMark val="none"/>
         <c:tickLblPos val="nextTo"/>
-        <c:crossAx val="98153984"/>
+        <c:crossAx val="74472832"/>
         <c:crosses val="autoZero"/>
         <c:crossBetween val="midCat"/>
       </c:valAx>
       <c:valAx>
-        <c:axId val="98153984"/>
+        <c:axId val="74472832"/>
         <c:scaling>
           <c:logBase val="10"/>
           <c:orientation val="minMax"/>
@@ -15552,7 +15532,7 @@
         <c:numFmt formatCode="General" sourceLinked="1"/>
         <c:majorTickMark val="none"/>
         <c:tickLblPos val="nextTo"/>
-        <c:crossAx val="98151808"/>
+        <c:crossAx val="74470912"/>
         <c:crosses val="autoZero"/>
         <c:crossBetween val="midCat"/>
       </c:valAx>
@@ -15711,7 +15691,7 @@
                   <c:v>0.10020826601</c:v>
                 </c:pt>
                 <c:pt idx="6">
-                  <c:v>0.11889749839499987</c:v>
+                  <c:v>0.11889749839499984</c:v>
                 </c:pt>
                 <c:pt idx="7">
                   <c:v>0.14305757880700001</c:v>
@@ -15720,31 +15700,31 @@
                   <c:v>0.18566902864599999</c:v>
                 </c:pt>
                 <c:pt idx="9">
-                  <c:v>0.2214164331360006</c:v>
+                  <c:v>0.22141643313600076</c:v>
                 </c:pt>
                 <c:pt idx="10">
-                  <c:v>0.27306667536600088</c:v>
+                  <c:v>0.27306667536600104</c:v>
                 </c:pt>
                 <c:pt idx="11">
-                  <c:v>0.31880432407700088</c:v>
+                  <c:v>0.31880432407700104</c:v>
                 </c:pt>
                 <c:pt idx="12">
-                  <c:v>0.39984763178500088</c:v>
+                  <c:v>0.39984763178500105</c:v>
                 </c:pt>
                 <c:pt idx="13">
-                  <c:v>0.41748347107300088</c:v>
+                  <c:v>0.41748347107300104</c:v>
                 </c:pt>
                 <c:pt idx="14">
-                  <c:v>0.51762377623800127</c:v>
+                  <c:v>0.51762377623800171</c:v>
                 </c:pt>
                 <c:pt idx="15">
                   <c:v>0.616812629572</c:v>
                 </c:pt>
                 <c:pt idx="16">
-                  <c:v>0.70662288629000125</c:v>
+                  <c:v>0.70662288629000158</c:v>
                 </c:pt>
                 <c:pt idx="17">
-                  <c:v>0.75467120373300212</c:v>
+                  <c:v>0.75467120373300256</c:v>
                 </c:pt>
                 <c:pt idx="18">
                   <c:v>0.86612698959599999</c:v>
@@ -15753,16 +15733,16 @@
                   <c:v>0.94859747505100001</c:v>
                 </c:pt>
                 <c:pt idx="20">
-                  <c:v>1.0757522161199979</c:v>
+                  <c:v>1.0757522161199975</c:v>
                 </c:pt>
                 <c:pt idx="21">
-                  <c:v>1.1129267983499962</c:v>
+                  <c:v>1.1129267983499953</c:v>
                 </c:pt>
                 <c:pt idx="22">
-                  <c:v>1.3318626606499977</c:v>
+                  <c:v>1.3318626606499973</c:v>
                 </c:pt>
                 <c:pt idx="23">
-                  <c:v>1.4790998314199977</c:v>
+                  <c:v>1.4790998314199972</c:v>
                 </c:pt>
                 <c:pt idx="24">
                   <c:v>1.6928027086499999</c:v>
@@ -15885,13 +15865,13 @@
                   <c:v>6.3747272646299993E-2</c:v>
                 </c:pt>
                 <c:pt idx="1">
-                  <c:v>0.10472766220500013</c:v>
+                  <c:v>0.10472766220500015</c:v>
                 </c:pt>
                 <c:pt idx="2">
-                  <c:v>0.16582446189500025</c:v>
+                  <c:v>0.1658244618950003</c:v>
                 </c:pt>
                 <c:pt idx="3">
-                  <c:v>0.24724155425100028</c:v>
+                  <c:v>0.24724155425100033</c:v>
                 </c:pt>
                 <c:pt idx="4">
                   <c:v>0.34354207167099998</c:v>
@@ -15900,19 +15880,19 @@
                   <c:v>0.47025506724600002</c:v>
                 </c:pt>
                 <c:pt idx="6">
-                  <c:v>0.62850189491800112</c:v>
+                  <c:v>0.62850189491800135</c:v>
                 </c:pt>
                 <c:pt idx="7">
-                  <c:v>0.82290389215200099</c:v>
+                  <c:v>0.82290389215200122</c:v>
                 </c:pt>
                 <c:pt idx="8">
-                  <c:v>1.0513542727499974</c:v>
+                  <c:v>1.0513542727499969</c:v>
                 </c:pt>
                 <c:pt idx="9">
-                  <c:v>1.3305374241700028</c:v>
+                  <c:v>1.3305374241700036</c:v>
                 </c:pt>
                 <c:pt idx="10">
-                  <c:v>1.6371087961399979</c:v>
+                  <c:v>1.6371087961399975</c:v>
                 </c:pt>
                 <c:pt idx="11">
                   <c:v>2.0173837045500012</c:v>
@@ -15933,10 +15913,10 @@
                   <c:v>4.85213249239</c:v>
                 </c:pt>
                 <c:pt idx="17">
-                  <c:v>5.5669786409299915</c:v>
+                  <c:v>5.5669786409299897</c:v>
                 </c:pt>
                 <c:pt idx="18">
-                  <c:v>6.5020519078099897</c:v>
+                  <c:v>6.5020519078099879</c:v>
                 </c:pt>
                 <c:pt idx="19">
                   <c:v>7.4570037218799996</c:v>
@@ -15963,11 +15943,11 @@
             </c:numRef>
           </c:yVal>
         </c:ser>
-        <c:axId val="98136448"/>
-        <c:axId val="98138368"/>
+        <c:axId val="74531584"/>
+        <c:axId val="74533504"/>
       </c:scatterChart>
       <c:valAx>
-        <c:axId val="98136448"/>
+        <c:axId val="74531584"/>
         <c:scaling>
           <c:orientation val="minMax"/>
         </c:scaling>
@@ -15992,12 +15972,12 @@
         <c:numFmt formatCode="General" sourceLinked="1"/>
         <c:majorTickMark val="none"/>
         <c:tickLblPos val="nextTo"/>
-        <c:crossAx val="98138368"/>
+        <c:crossAx val="74533504"/>
         <c:crosses val="autoZero"/>
         <c:crossBetween val="midCat"/>
       </c:valAx>
       <c:valAx>
-        <c:axId val="98138368"/>
+        <c:axId val="74533504"/>
         <c:scaling>
           <c:orientation val="minMax"/>
         </c:scaling>
@@ -16023,7 +16003,7 @@
         <c:numFmt formatCode="General" sourceLinked="1"/>
         <c:majorTickMark val="none"/>
         <c:tickLblPos val="nextTo"/>
-        <c:crossAx val="98136448"/>
+        <c:crossAx val="74531584"/>
         <c:crosses val="autoZero"/>
         <c:crossBetween val="midCat"/>
       </c:valAx>

</xml_diff>